<commit_message>
Completed schema of the db with all tables and attributes needed and added ss of EER in docx
</commit_message>
<xml_diff>
--- a/SRS.docx
+++ b/SRS.docx
@@ -394,12 +394,6 @@
     </w:p>
     <w:p/>
     <w:p>
-      <w:pPr>
-        <w:rPr>
-          <w:rFonts w:hint="default"/>
-          <w:lang w:val="en-US"/>
-        </w:rPr>
-      </w:pPr>
       <w:r>
         <w:drawing>
           <wp:inline distT="0" distB="0" distL="114300" distR="114300">
@@ -443,6 +437,75 @@
           </wp:inline>
         </w:drawing>
       </w:r>
+    </w:p>
+    <w:p/>
+    <w:p/>
+    <w:p/>
+    <w:p/>
+    <w:p/>
+    <w:p/>
+    <w:p/>
+    <w:p/>
+    <w:p/>
+    <w:p/>
+    <w:p/>
+    <w:p/>
+    <w:p/>
+    <w:p>
+      <w:pPr>
+        <w:keepNext w:val="0"/>
+        <w:keepLines w:val="0"/>
+        <w:widowControl/>
+        <w:suppressLineNumbers w:val="0"/>
+        <w:jc w:val="left"/>
+        <w:rPr>
+          <w:rFonts w:hint="default"/>
+          <w:lang w:val="en-US"/>
+        </w:rPr>
+      </w:pPr>
+      <w:r>
+        <w:rPr>
+          <w:rFonts w:hint="default"/>
+          <w:lang w:val="en-US"/>
+        </w:rPr>
+        <w:drawing>
+          <wp:inline distT="0" distB="0" distL="114300" distR="114300">
+            <wp:extent cx="5267960" cy="4334510"/>
+            <wp:effectExtent l="0" t="0" r="8890" b="8890"/>
+            <wp:docPr id="11" name="Picture 11" descr="Screenshot from 2023-10-08 16-11-08"/>
+            <wp:cNvGraphicFramePr>
+              <a:graphicFrameLocks xmlns:a="http://schemas.openxmlformats.org/drawingml/2006/main" noChangeAspect="1"/>
+            </wp:cNvGraphicFramePr>
+            <a:graphic xmlns:a="http://schemas.openxmlformats.org/drawingml/2006/main">
+              <a:graphicData uri="http://schemas.openxmlformats.org/drawingml/2006/picture">
+                <pic:pic xmlns:pic="http://schemas.openxmlformats.org/drawingml/2006/picture">
+                  <pic:nvPicPr>
+                    <pic:cNvPr id="11" name="Picture 11" descr="Screenshot from 2023-10-08 16-11-08"/>
+                    <pic:cNvPicPr>
+                      <a:picLocks noChangeAspect="1"/>
+                    </pic:cNvPicPr>
+                  </pic:nvPicPr>
+                  <pic:blipFill>
+                    <a:blip r:embed="rId12"/>
+                    <a:stretch>
+                      <a:fillRect/>
+                    </a:stretch>
+                  </pic:blipFill>
+                  <pic:spPr>
+                    <a:xfrm>
+                      <a:off x="0" y="0"/>
+                      <a:ext cx="5267960" cy="4334510"/>
+                    </a:xfrm>
+                    <a:prstGeom prst="rect">
+                      <a:avLst/>
+                    </a:prstGeom>
+                  </pic:spPr>
+                </pic:pic>
+              </a:graphicData>
+            </a:graphic>
+          </wp:inline>
+        </w:drawing>
+      </w:r>
       <w:bookmarkStart w:id="0" w:name="_GoBack"/>
       <w:bookmarkEnd w:id="0"/>
     </w:p>
@@ -461,7 +524,7 @@
   <w:docDefaults>
     <w:rPrDefault>
       <w:rPr>
-        <w:rFonts w:asciiTheme="minorHAnsi" w:hAnsiTheme="minorHAnsi" w:eastAsiaTheme="minorEastAsia" w:cstheme="minorBidi"/>
+        <w:rFonts w:ascii="Times New Roman" w:hAnsi="Times New Roman" w:eastAsia="SimSun" w:cs="Times New Roman"/>
       </w:rPr>
     </w:rPrDefault>
     <w:pPrDefault/>

</xml_diff>